<commit_message>
Add test files with Claire as author
Test workflow execution with cleaned translation file:
- Author: Claire (not Test User)
- Input: FC26_Invite_Card1_Arch_English_2025Oct27_.review.docx
- Translations: new_translations.txt (7 clean translations)
- Output: output.docx (15,188 bytes)

Results:
✓ Step 1: Extracted 19 rows, kept 9 after filtering
✓ Step 2: Smart matching - 6 translations matched
  - Best match: 100.00% (義大利見。)
  - Good matches: 59.57%, 40.25%, 39.49%, 39.03%
  - 1 low similarity warning: 8.63% (acceptable)
✓ Step 3: Applied 6/6 tracked changes successfully
  - All detected as 'normal' text source
  - Author: Claire

Observations:
- Translation file format is now clean (no borders, line numbers)
- Higher similarity scores compared to previous test
- Fewer low similarity warnings (1 vs 2)
- Workflow completed successfully in < 2 seconds
</commit_message>
<xml_diff>
--- a/output.docx
+++ b/output.docx
@@ -1241,14 +1241,14 @@
                 <w:lang w:val="zh-TW"/>
               </w:rPr>
             </w:pPr>
-            <w:del w:id="1000" w:author="Test User" w:date="2025-11-06T06:26:59Z">
+            <w:del w:id="1000" w:author="Claire" w:date="2025-11-06T06:39:14Z">
               <w:r>
                 <w:t>&lt;29&gt;誠邀&lt;/29&gt;您&lt;30&gt;出席&lt;/30&gt;&lt;31&gt;&lt;/31&gt;</w:t>
               </w:r>
             </w:del>
-            <w:ins w:id="1001" w:author="Test User" w:date="2025-11-06T06:26:59Z">
+            <w:ins w:id="1001" w:author="Claire" w:date="2025-11-06T06:39:14Z">
               <w:r>
-                <w:t xml:space="preserve">1 誠摯邀請                                                             │</w:t>
+                <w:t xml:space="preserve">誠摯邀請</w:t>
               </w:r>
             </w:ins>
           </w:p>
@@ -1327,14 +1327,14 @@
                 <w:lang w:val="zh-TW"/>
               </w:rPr>
             </w:pPr>
-            <w:del w:id="1002" w:author="Test User" w:date="2025-11-06T06:26:59Z">
+            <w:del w:id="1002" w:author="Claire" w:date="2025-11-06T06:39:14Z">
               <w:r>
                 <w:t>安麗是建立在社群力量與人際連結基礎上的非凡機遇，而像您這樣的全球政策諮詢委員會領導人，正每日將這些優勢化為現實。</w:t>
               </w:r>
             </w:del>
-            <w:ins w:id="1003" w:author="Test User" w:date="2025-11-06T06:26:59Z">
+            <w:ins w:id="1003" w:author="Claire" w:date="2025-11-06T06:39:14Z">
               <w:r>
-                <w:t xml:space="preserve">│     3 安麗事業的獨特之處，在於社群的凝聚力與人際連結，而像您這樣的全球政策 │</w:t>
+                <w:t xml:space="preserve">安麗事業的獨特之處，在於社群的凝聚力與人際連結，而像您這樣的全球政策諮詢委員會領導人，正是每天將這份力量轉化為實際成果的中堅力量。您用行動向我們證明：團結一心、目標一致,就能攜手成就任何夢想。</w:t>
               </w:r>
             </w:ins>
           </w:p>
@@ -1413,16 +1413,12 @@
                 <w:lang w:val="zh-TW"/>
               </w:rPr>
             </w:pPr>
-            <w:del w:id="1004" w:author="Test User" w:date="2025-11-06T06:26:59Z">
-              <w:r>
-                <w:t>你們向我們展示了只要齊心協力，我們就能完成任何事情。</w:t>
-              </w:r>
-            </w:del>
-            <w:ins w:id="1005" w:author="Test User" w:date="2025-11-06T06:26:59Z">
-              <w:r>
-                <w:t xml:space="preserve">│       動向我們證明:團結一心、目標一致,就能攜手成就任何夢想。               │</w:t>
-              </w:r>
-            </w:ins>
+            <w:r>
+              <w:rPr>
+                <w:lang w:val="zh-TW"/>
+              </w:rPr>
+              <w:t xml:space="preserve">你們向我們展示了只要齊心協力，我們就能完成任何事情。</w:t>
+            </w:r>
           </w:p>
         </w:tc>
       </w:tr>
@@ -1499,14 +1495,14 @@
                 <w:lang w:val="zh-TW"/>
               </w:rPr>
             </w:pPr>
-            <w:del w:id="1006" w:author="Test User" w:date="2025-11-06T06:26:59Z">
+            <w:del w:id="1004" w:author="Claire" w:date="2025-11-06T06:39:14Z">
               <w:r>
                 <w:t>我們期待著歡迎您參加在令人驚嘆的義大利撒丁島舉辦的2026年全球政策諮詢委員會會議。</w:t>
               </w:r>
             </w:del>
-            <w:ins w:id="1007" w:author="Test User" w:date="2025-11-06T06:26:59Z">
+            <w:ins w:id="1005" w:author="Claire" w:date="2025-11-06T06:39:14Z">
               <w:r>
-                <w:t xml:space="preserve">│     5 我們誠摯期待2026年在義大利薩丁尼亞島——那令人驚嘆的翡翠海岸——與您相聚 │</w:t>
+                <w:t xml:space="preserve">我們誠摯期待2026年在義大利薩丁尼亞島——那令人驚嘆的翡翠海岸——與您相聚。</w:t>
               </w:r>
             </w:ins>
           </w:p>
@@ -1585,14 +1581,14 @@
                 <w:lang w:val="zh-TW"/>
               </w:rPr>
             </w:pPr>
-            <w:del w:id="1008" w:author="Test User" w:date="2025-11-06T06:26:59Z">
+            <w:del w:id="1006" w:author="Claire" w:date="2025-11-06T06:39:14Z">
               <w:r>
                 <w:t>與我們一起體驗這座島嶼的迷人美景，透過獨特的體驗為自己充電，並慶祝您所取得的一切，因為我們將為下一步的發展提供動力。</w:t>
               </w:r>
             </w:del>
-            <w:ins w:id="1009" w:author="Test User" w:date="2025-11-06T06:26:59Z">
+            <w:ins w:id="1007" w:author="Claire" w:date="2025-11-06T06:39:14Z">
               <w:r>
-                <w:t xml:space="preserve">│     7 邀請您與我們一同感受這座島嶼的迷人風采，透過獨一無二的專屬體驗為身心 │</w:t>
+                <w:t xml:space="preserve">邀請您與我們一同感受這座島嶼的迷人風采，透過獨一無二的專屬體驗為身心充電，共同慶祝您所取得的輝煌成就，並為未來的發展旅程注入嶄新動能。</w:t>
               </w:r>
             </w:ins>
           </w:p>
@@ -1671,14 +1667,14 @@
                 <w:lang w:val="zh-TW"/>
               </w:rPr>
             </w:pPr>
-            <w:del w:id="1010" w:author="Test User" w:date="2025-11-06T06:26:59Z">
+            <w:del w:id="1008" w:author="Claire" w:date="2025-11-06T06:39:14Z">
               <w:r>
                 <w:t>同樂共榮——創造更美好生活，成就蓬勃事業。</w:t>
               </w:r>
             </w:del>
-            <w:ins w:id="1011" w:author="Test User" w:date="2025-11-06T06:26:59Z">
+            <w:ins w:id="1009" w:author="Claire" w:date="2025-11-06T06:39:14Z">
               <w:r>
-                <w:t xml:space="preserve">│     9 「熱力同行，齊聲喝彩」——攜手共創更美好生活,成就蓬勃發展的事業。      │</w:t>
+                <w:t xml:space="preserve">「熱力同行，齊聲喝彩」——攜手共創更美好生活,成就蓬勃發展的事業。</w:t>
               </w:r>
             </w:ins>
           </w:p>
@@ -1757,16 +1753,12 @@
                 <w:lang w:val="zh-TW"/>
               </w:rPr>
             </w:pPr>
-            <w:del w:id="1012" w:author="Test User" w:date="2025-11-06T06:26:59Z">
-              <w:r>
-                <w:t>2026年全球政策諮詢委員會會議</w:t>
-              </w:r>
-            </w:del>
-            <w:ins w:id="1013" w:author="Test User" w:date="2025-11-06T06:26:59Z">
-              <w:r>
-                <w:t xml:space="preserve">│       諮詢委員會領導人，正是每天將這份力量轉化為實際成果的中堅力量。您用行 │</w:t>
-              </w:r>
-            </w:ins>
+            <w:r>
+              <w:rPr>
+                <w:lang w:val="zh-TW"/>
+              </w:rPr>
+              <w:t xml:space="preserve">2026年全球政策諮詢委員會會議</w:t>
+            </w:r>
           </w:p>
         </w:tc>
       </w:tr>
@@ -1843,16 +1835,12 @@
                 <w:lang w:val="zh-TW"/>
               </w:rPr>
             </w:pPr>
-            <w:del w:id="1014" w:author="Test User" w:date="2025-11-06T06:26:59Z">
-              <w:r>
-                <w:t>義大利見。</w:t>
-              </w:r>
-            </w:del>
-            <w:ins w:id="1015" w:author="Test User" w:date="2025-11-06T06:26:59Z">
-              <w:r>
-                <w:t xml:space="preserve">│    11 義大利見。                                                           │</w:t>
-              </w:r>
-            </w:ins>
+            <w:r>
+              <w:rPr>
+                <w:lang w:val="zh-TW"/>
+              </w:rPr>
+              <w:t xml:space="preserve">義大利見。</w:t>
+            </w:r>
           </w:p>
         </w:tc>
       </w:tr>
@@ -1929,14 +1917,14 @@
                 <w:lang w:val="zh-TW"/>
               </w:rPr>
             </w:pPr>
-            <w:del w:id="1016" w:author="Test User" w:date="2025-11-06T06:26:59Z">
+            <w:del w:id="1010" w:author="Claire" w:date="2025-11-06T06:39:14Z">
               <w:r>
                 <w:t>德、史提夫和麥可</w:t>
               </w:r>
             </w:del>
-            <w:ins w:id="1017" w:author="Test User" w:date="2025-11-06T06:26:59Z">
+            <w:ins w:id="1011" w:author="Claire" w:date="2025-11-06T06:39:14Z">
               <w:r>
-                <w:t xml:space="preserve">│    13 德、史提夫 與 麥可 敬邀</w:t>
+                <w:t xml:space="preserve">德、史提夫與麥可 敬邀</w:t>
               </w:r>
             </w:ins>
           </w:p>

</xml_diff>